<commit_message>
CV updated for game industry
</commit_message>
<xml_diff>
--- a/assets/img/LukeFox2024CV.docx
+++ b/assets/img/LukeFox2024CV.docx
@@ -200,13 +200,6 @@
           <w:sz w:val="24"/>
         </w:rPr>
         <w:tab/>
-      </w:r>
-      <w:r>
-        <w:rPr>
-          <w:rFonts w:ascii="Arial" w:eastAsia="Arial" w:hAnsi="Arial" w:cs="Arial"/>
-          <w:b/>
-          <w:sz w:val="24"/>
-        </w:rPr>
         <w:t xml:space="preserve">foxyflow@contractor.net </w:t>
       </w:r>
     </w:p>
@@ -233,6 +226,13 @@
           <w:rFonts w:ascii="Arial" w:eastAsia="Arial" w:hAnsi="Arial" w:cs="Arial"/>
           <w:sz w:val="28"/>
         </w:rPr>
+        <w:t xml:space="preserve">Videogame industry work. </w:t>
+      </w:r>
+      <w:r>
+        <w:rPr>
+          <w:rFonts w:ascii="Arial" w:eastAsia="Arial" w:hAnsi="Arial" w:cs="Arial"/>
+          <w:sz w:val="28"/>
+        </w:rPr>
         <w:t xml:space="preserve">Game development work. Remote or onsite. Game tester or </w:t>
       </w:r>
       <w:r>
@@ -292,6 +292,70 @@
           <w:sz w:val="28"/>
         </w:rPr>
         <w:t>for job seeking.</w:t>
+      </w:r>
+    </w:p>
+    <w:p>
+      <w:pPr>
+        <w:spacing w:after="0" w:line="258" w:lineRule="auto"/>
+        <w:rPr>
+          <w:rFonts w:ascii="Arial" w:eastAsia="Arial" w:hAnsi="Arial" w:cs="Arial"/>
+          <w:sz w:val="28"/>
+        </w:rPr>
+      </w:pPr>
+      <w:r>
+        <w:rPr>
+          <w:rFonts w:ascii="Arial" w:eastAsia="Arial" w:hAnsi="Arial" w:cs="Arial"/>
+          <w:sz w:val="28"/>
+        </w:rPr>
+        <w:t xml:space="preserve">Anything relating to the game industry EG working at </w:t>
+      </w:r>
+      <w:proofErr w:type="spellStart"/>
+      <w:r>
+        <w:rPr>
+          <w:rFonts w:ascii="Arial" w:eastAsia="Arial" w:hAnsi="Arial" w:cs="Arial"/>
+          <w:sz w:val="28"/>
+        </w:rPr>
+        <w:t>Gamestop</w:t>
+      </w:r>
+      <w:proofErr w:type="spellEnd"/>
+      <w:r>
+        <w:rPr>
+          <w:rFonts w:ascii="Arial" w:eastAsia="Arial" w:hAnsi="Arial" w:cs="Arial"/>
+          <w:sz w:val="28"/>
+        </w:rPr>
+        <w:t xml:space="preserve"> (</w:t>
+      </w:r>
+      <w:proofErr w:type="spellStart"/>
+      <w:r>
+        <w:rPr>
+          <w:rFonts w:ascii="Arial" w:eastAsia="Arial" w:hAnsi="Arial" w:cs="Arial"/>
+          <w:sz w:val="28"/>
+        </w:rPr>
+        <w:t>EBgames</w:t>
+      </w:r>
+      <w:proofErr w:type="spellEnd"/>
+      <w:r>
+        <w:rPr>
+          <w:rFonts w:ascii="Arial" w:eastAsia="Arial" w:hAnsi="Arial" w:cs="Arial"/>
+          <w:sz w:val="28"/>
+        </w:rPr>
+        <w:t xml:space="preserve">) or </w:t>
+      </w:r>
+      <w:proofErr w:type="spellStart"/>
+      <w:r>
+        <w:rPr>
+          <w:rFonts w:ascii="Arial" w:eastAsia="Arial" w:hAnsi="Arial" w:cs="Arial"/>
+          <w:sz w:val="28"/>
+        </w:rPr>
+        <w:t>CeX</w:t>
+      </w:r>
+      <w:proofErr w:type="spellEnd"/>
+      <w:r>
+        <w:rPr>
+          <w:rFonts w:ascii="Arial" w:eastAsia="Arial" w:hAnsi="Arial" w:cs="Arial"/>
+          <w:sz w:val="28"/>
+        </w:rPr>
+        <w:t xml:space="preserve"> and Retro stores. </w:t>
       </w:r>
     </w:p>
     <w:p>
@@ -1382,6 +1446,10 @@
         <w:spacing w:after="233" w:line="264" w:lineRule="auto"/>
         <w:ind w:left="10" w:hanging="10"/>
         <w:jc w:val="both"/>
+        <w:rPr>
+          <w:rFonts w:ascii="Arial" w:eastAsia="Arial" w:hAnsi="Arial" w:cs="Arial"/>
+          <w:b/>
+        </w:rPr>
       </w:pPr>
       <w:r>
         <w:rPr>
@@ -1402,6 +1470,19 @@
           <w:b/>
         </w:rPr>
         <w:t xml:space="preserve"> </w:t>
+      </w:r>
+    </w:p>
+    <w:p>
+      <w:pPr>
+        <w:spacing w:after="173" w:line="264" w:lineRule="auto"/>
+        <w:ind w:left="10" w:hanging="10"/>
+        <w:jc w:val="both"/>
+      </w:pPr>
+      <w:r>
+        <w:rPr>
+          <w:rFonts w:ascii="Arial" w:eastAsia="Arial" w:hAnsi="Arial" w:cs="Arial"/>
+        </w:rPr>
+        <w:t>Printer technician at Brother Tauranga. Late 2022 to early 2023.</w:t>
       </w:r>
     </w:p>
     <w:p>
@@ -1489,6 +1570,9 @@
         <w:spacing w:after="173" w:line="264" w:lineRule="auto"/>
         <w:ind w:left="10" w:hanging="10"/>
         <w:jc w:val="both"/>
+        <w:rPr>
+          <w:rFonts w:ascii="Arial" w:eastAsia="Arial" w:hAnsi="Arial" w:cs="Arial"/>
+        </w:rPr>
       </w:pPr>
       <w:r>
         <w:rPr>
@@ -1501,35 +1585,46 @@
       <w:pPr>
         <w:spacing w:after="152" w:line="249" w:lineRule="auto"/>
         <w:ind w:left="10" w:hanging="10"/>
-      </w:pPr>
-      <w:r>
         <w:rPr>
           <w:rFonts w:ascii="Arial" w:eastAsia="Arial" w:hAnsi="Arial" w:cs="Arial"/>
           <w:b/>
           <w:sz w:val="24"/>
         </w:rPr>
+      </w:pPr>
+      <w:r>
+        <w:rPr>
+          <w:rFonts w:ascii="Arial" w:eastAsia="Arial" w:hAnsi="Arial" w:cs="Arial"/>
+          <w:b/>
+          <w:sz w:val="24"/>
+        </w:rPr>
         <w:t xml:space="preserve">Interior Plastering </w:t>
       </w:r>
     </w:p>
     <w:p>
       <w:pPr>
-        <w:spacing w:after="3" w:line="264" w:lineRule="auto"/>
+        <w:spacing w:after="152" w:line="249" w:lineRule="auto"/>
+        <w:ind w:left="10" w:firstLine="710"/>
+      </w:pPr>
+      <w:r>
+        <w:rPr>
+          <w:rFonts w:ascii="Arial" w:eastAsia="Arial" w:hAnsi="Arial" w:cs="Arial"/>
+        </w:rPr>
+        <w:t xml:space="preserve">Self-employed for the last seven years. </w:t>
+      </w:r>
+      <w:r>
+        <w:rPr>
+          <w:rFonts w:ascii="Arial" w:eastAsia="Arial" w:hAnsi="Arial" w:cs="Arial"/>
+          <w:i/>
+        </w:rPr>
+        <w:t>(April 2016 to current.)</w:t>
+      </w:r>
+    </w:p>
+    <w:p>
+      <w:pPr>
+        <w:spacing w:after="0" w:line="264" w:lineRule="auto"/>
         <w:ind w:left="731" w:hanging="10"/>
         <w:jc w:val="both"/>
       </w:pPr>
-      <w:r>
-        <w:rPr>
-          <w:rFonts w:ascii="Arial" w:eastAsia="Arial" w:hAnsi="Arial" w:cs="Arial"/>
-        </w:rPr>
-        <w:t xml:space="preserve">Self-employed for the last seven years. </w:t>
-      </w:r>
-      <w:r>
-        <w:rPr>
-          <w:rFonts w:ascii="Arial" w:eastAsia="Arial" w:hAnsi="Arial" w:cs="Arial"/>
-          <w:i/>
-        </w:rPr>
-        <w:t xml:space="preserve">(April 2016 to current.) </w:t>
-      </w:r>
       <w:hyperlink r:id="rId25">
         <w:r>
           <w:rPr>
@@ -1561,6 +1656,10 @@
         <w:spacing w:after="608" w:line="264" w:lineRule="auto"/>
         <w:ind w:left="10" w:hanging="10"/>
         <w:jc w:val="both"/>
+        <w:rPr>
+          <w:rFonts w:ascii="Arial" w:eastAsia="Arial" w:hAnsi="Arial" w:cs="Arial"/>
+          <w:i/>
+        </w:rPr>
       </w:pPr>
       <w:proofErr w:type="spellStart"/>
       <w:r>
@@ -1762,6 +1861,7 @@
         <w:rPr>
           <w:rFonts w:ascii="Arial" w:eastAsia="Arial" w:hAnsi="Arial" w:cs="Arial"/>
         </w:rPr>
+        <w:lastRenderedPageBreak/>
         <w:t xml:space="preserve">Teaching with outdoor activities such as skateboarding. Ages 12 to 15 with </w:t>
       </w:r>
     </w:p>
@@ -1809,7 +1909,6 @@
           <w:b/>
           <w:i/>
         </w:rPr>
-        <w:lastRenderedPageBreak/>
         <w:t xml:space="preserve">Music Teacher </w:t>
       </w:r>
     </w:p>
@@ -2185,6 +2284,7 @@
         <w:ind w:left="218" w:right="130"/>
       </w:pPr>
       <w:r>
+        <w:lastRenderedPageBreak/>
         <w:t xml:space="preserve">Formal Education </w:t>
       </w:r>
     </w:p>
@@ -2224,7 +2324,6 @@
           <w:rFonts w:ascii="Arial" w:eastAsia="Arial" w:hAnsi="Arial" w:cs="Arial"/>
           <w:sz w:val="20"/>
         </w:rPr>
-        <w:lastRenderedPageBreak/>
         <w:t xml:space="preserve">Class representative, volunteering for these papers: Statistics for Science, Applied Computing Tools, and Advanced Database Concepts. Plus, managing and playing in the University of Waikato’s basketball team (good times). </w:t>
       </w:r>
     </w:p>
@@ -4958,18 +5057,18 @@
 </file>
 
 <file path=customXml/item2.xml><?xml version="1.0" encoding="utf-8"?>
+<p:properties xmlns:p="http://schemas.microsoft.com/office/2006/metadata/properties" xmlns:xsi="http://www.w3.org/2001/XMLSchema-instance" xmlns:pc="http://schemas.microsoft.com/office/infopath/2007/PartnerControls">
+  <documentManagement/>
+</p:properties>
+</file>
+
+<file path=customXml/item3.xml><?xml version="1.0" encoding="utf-8"?>
 <?mso-contentType ?>
 <FormTemplates xmlns="http://schemas.microsoft.com/sharepoint/v3/contenttype/forms">
   <Display>DocumentLibraryForm</Display>
   <Edit>DocumentLibraryForm</Edit>
   <New>DocumentLibraryForm</New>
 </FormTemplates>
-</file>
-
-<file path=customXml/item3.xml><?xml version="1.0" encoding="utf-8"?>
-<p:properties xmlns:p="http://schemas.microsoft.com/office/2006/metadata/properties" xmlns:xsi="http://www.w3.org/2001/XMLSchema-instance" xmlns:pc="http://schemas.microsoft.com/office/infopath/2007/PartnerControls">
-  <documentManagement/>
-</p:properties>
 </file>
 
 <file path=customXml/itemProps1.xml><?xml version="1.0" encoding="utf-8"?>
@@ -4991,18 +5090,18 @@
 </file>
 
 <file path=customXml/itemProps2.xml><?xml version="1.0" encoding="utf-8"?>
-<ds:datastoreItem xmlns:ds="http://schemas.openxmlformats.org/officeDocument/2006/customXml" ds:itemID="{16C7D4B3-313F-4DA5-86CC-AC8A7214A8C9}">
-  <ds:schemaRefs>
-    <ds:schemaRef ds:uri="http://schemas.microsoft.com/sharepoint/v3/contenttype/forms"/>
-  </ds:schemaRefs>
-</ds:datastoreItem>
-</file>
-
-<file path=customXml/itemProps3.xml><?xml version="1.0" encoding="utf-8"?>
 <ds:datastoreItem xmlns:ds="http://schemas.openxmlformats.org/officeDocument/2006/customXml" ds:itemID="{B8E86070-BF66-4B94-AFE4-8194BC46B5A8}">
   <ds:schemaRefs>
     <ds:schemaRef ds:uri="http://schemas.microsoft.com/office/2006/metadata/properties"/>
     <ds:schemaRef ds:uri="http://schemas.microsoft.com/office/infopath/2007/PartnerControls"/>
   </ds:schemaRefs>
 </ds:datastoreItem>
+</file>
+
+<file path=customXml/itemProps3.xml><?xml version="1.0" encoding="utf-8"?>
+<ds:datastoreItem xmlns:ds="http://schemas.openxmlformats.org/officeDocument/2006/customXml" ds:itemID="{16C7D4B3-313F-4DA5-86CC-AC8A7214A8C9}">
+  <ds:schemaRefs>
+    <ds:schemaRef ds:uri="http://schemas.microsoft.com/sharepoint/v3/contenttype/forms"/>
+  </ds:schemaRefs>
+</ds:datastoreItem>
 </file>
</xml_diff>